<commit_message>
Finished P1M3 report by adding "Tables Data Description"
</commit_message>
<xml_diff>
--- a/ACIS5504/Projects/1-GCS/Milestone 3 Database Population and SQL DML/Ahmed_Gasser_Development Milestone 3 Report.docx
+++ b/ACIS5504/Projects/1-GCS/Milestone 3 Database Population and SQL DML/Ahmed_Gasser_Development Milestone 3 Report.docx
@@ -10,6 +10,947 @@
         <w:spacing w:after="0" w:line="240" w:lineRule="auto"/>
         <w:rPr>
           <w:rFonts w:ascii="Times New Roman" w:hAnsi="Times New Roman" w:cs="Times New Roman"/>
+          <w:b/>
+          <w:bCs/>
+          <w:color w:val="000000" w:themeColor="text1"/>
+          <w:sz w:val="24"/>
+          <w:szCs w:val="24"/>
+        </w:rPr>
+      </w:pPr>
+      <w:r>
+        <w:rPr>
+          <w:rFonts w:ascii="Times New Roman" w:hAnsi="Times New Roman" w:cs="Times New Roman"/>
+          <w:b/>
+          <w:bCs/>
+          <w:color w:val="000000" w:themeColor="text1"/>
+          <w:sz w:val="24"/>
+          <w:szCs w:val="24"/>
+        </w:rPr>
+        <w:t>Tables Data Description:</w:t>
+      </w:r>
+    </w:p>
+    <w:p>
+      <w:pPr>
+        <w:pStyle w:val="ListParagraph"/>
+        <w:numPr>
+          <w:ilvl w:val="0"/>
+          <w:numId w:val="1"/>
+        </w:numPr>
+        <w:autoSpaceDE w:val="0"/>
+        <w:autoSpaceDN w:val="0"/>
+        <w:adjustRightInd w:val="0"/>
+        <w:spacing w:after="0" w:line="240" w:lineRule="auto"/>
+        <w:rPr>
+          <w:rFonts w:ascii="Times New Roman" w:hAnsi="Times New Roman" w:cs="Times New Roman"/>
+          <w:color w:val="000000" w:themeColor="text1"/>
+          <w:sz w:val="24"/>
+          <w:szCs w:val="24"/>
+        </w:rPr>
+      </w:pPr>
+      <w:r>
+        <w:rPr>
+          <w:rFonts w:ascii="Times New Roman" w:hAnsi="Times New Roman" w:cs="Times New Roman"/>
+          <w:color w:val="000000" w:themeColor="text1"/>
+          <w:sz w:val="24"/>
+          <w:szCs w:val="24"/>
+        </w:rPr>
+        <w:t xml:space="preserve">Employee </w:t>
+      </w:r>
+      <w:bookmarkStart w:id="0" w:name="_GoBack"/>
+      <w:r>
+        <w:rPr>
+          <w:rFonts w:ascii="Times New Roman" w:hAnsi="Times New Roman" w:cs="Times New Roman"/>
+          <w:color w:val="000000" w:themeColor="text1"/>
+          <w:sz w:val="24"/>
+          <w:szCs w:val="24"/>
+        </w:rPr>
+        <w:t>(</w:t>
+      </w:r>
+      <w:r>
+        <w:rPr>
+          <w:rFonts w:ascii="Times New Roman" w:hAnsi="Times New Roman" w:cs="Times New Roman"/>
+          <w:color w:val="000000" w:themeColor="text1"/>
+          <w:sz w:val="24"/>
+          <w:szCs w:val="24"/>
+        </w:rPr>
+        <w:t>30 rows</w:t>
+      </w:r>
+      <w:r>
+        <w:rPr>
+          <w:rFonts w:ascii="Times New Roman" w:hAnsi="Times New Roman" w:cs="Times New Roman"/>
+          <w:color w:val="000000" w:themeColor="text1"/>
+          <w:sz w:val="24"/>
+          <w:szCs w:val="24"/>
+        </w:rPr>
+        <w:t>):</w:t>
+      </w:r>
+      <w:bookmarkEnd w:id="0"/>
+      <w:r>
+        <w:rPr>
+          <w:rFonts w:ascii="Times New Roman" w:hAnsi="Times New Roman" w:cs="Times New Roman"/>
+          <w:color w:val="000000" w:themeColor="text1"/>
+          <w:sz w:val="24"/>
+          <w:szCs w:val="24"/>
+        </w:rPr>
+        <w:t xml:space="preserve"> added employees with </w:t>
+      </w:r>
+      <w:r>
+        <w:rPr>
+          <w:rFonts w:ascii="Times New Roman" w:hAnsi="Times New Roman" w:cs="Times New Roman"/>
+          <w:color w:val="000000" w:themeColor="text1"/>
+          <w:sz w:val="24"/>
+          <w:szCs w:val="24"/>
+        </w:rPr>
+        <w:t>different regions to make sure we are using employees who works only in the project’s customer’s region used in all 3 reports below.</w:t>
+      </w:r>
+      <w:r>
+        <w:rPr>
+          <w:rFonts w:ascii="Times New Roman" w:hAnsi="Times New Roman" w:cs="Times New Roman"/>
+          <w:color w:val="000000" w:themeColor="text1"/>
+          <w:sz w:val="24"/>
+          <w:szCs w:val="24"/>
+        </w:rPr>
+        <w:t xml:space="preserve"> </w:t>
+      </w:r>
+    </w:p>
+    <w:p>
+      <w:pPr>
+        <w:pStyle w:val="ListParagraph"/>
+        <w:numPr>
+          <w:ilvl w:val="0"/>
+          <w:numId w:val="1"/>
+        </w:numPr>
+        <w:autoSpaceDE w:val="0"/>
+        <w:autoSpaceDN w:val="0"/>
+        <w:adjustRightInd w:val="0"/>
+        <w:spacing w:after="0" w:line="240" w:lineRule="auto"/>
+        <w:rPr>
+          <w:rFonts w:ascii="Times New Roman" w:hAnsi="Times New Roman" w:cs="Times New Roman"/>
+          <w:color w:val="000000" w:themeColor="text1"/>
+          <w:sz w:val="24"/>
+          <w:szCs w:val="24"/>
+        </w:rPr>
+      </w:pPr>
+      <w:r>
+        <w:rPr>
+          <w:rFonts w:ascii="Times New Roman" w:hAnsi="Times New Roman" w:cs="Times New Roman"/>
+          <w:color w:val="000000" w:themeColor="text1"/>
+          <w:sz w:val="24"/>
+          <w:szCs w:val="24"/>
+        </w:rPr>
+        <w:t>Customer (2 rows):</w:t>
+      </w:r>
+      <w:r>
+        <w:rPr>
+          <w:rFonts w:ascii="Times New Roman" w:hAnsi="Times New Roman" w:cs="Times New Roman"/>
+          <w:color w:val="000000" w:themeColor="text1"/>
+          <w:sz w:val="24"/>
+          <w:szCs w:val="24"/>
+        </w:rPr>
+        <w:t xml:space="preserve"> added two different customers (See Rocks and Old Navy) to assure we are returning only See Rocks data in reports #1 and #</w:t>
+      </w:r>
+      <w:r>
+        <w:rPr>
+          <w:rFonts w:ascii="Times New Roman" w:hAnsi="Times New Roman" w:cs="Times New Roman"/>
+          <w:color w:val="000000" w:themeColor="text1"/>
+          <w:sz w:val="24"/>
+          <w:szCs w:val="24"/>
+        </w:rPr>
+        <w:t>3</w:t>
+      </w:r>
+      <w:r>
+        <w:rPr>
+          <w:rFonts w:ascii="Times New Roman" w:hAnsi="Times New Roman" w:cs="Times New Roman"/>
+          <w:color w:val="000000" w:themeColor="text1"/>
+          <w:sz w:val="24"/>
+          <w:szCs w:val="24"/>
+        </w:rPr>
+        <w:t xml:space="preserve"> </w:t>
+      </w:r>
+    </w:p>
+    <w:p>
+      <w:pPr>
+        <w:pStyle w:val="ListParagraph"/>
+        <w:numPr>
+          <w:ilvl w:val="0"/>
+          <w:numId w:val="1"/>
+        </w:numPr>
+        <w:autoSpaceDE w:val="0"/>
+        <w:autoSpaceDN w:val="0"/>
+        <w:adjustRightInd w:val="0"/>
+        <w:spacing w:after="0" w:line="240" w:lineRule="auto"/>
+        <w:rPr>
+          <w:rFonts w:ascii="Times New Roman" w:hAnsi="Times New Roman" w:cs="Times New Roman"/>
+          <w:color w:val="000000" w:themeColor="text1"/>
+          <w:sz w:val="24"/>
+          <w:szCs w:val="24"/>
+        </w:rPr>
+      </w:pPr>
+      <w:r>
+        <w:rPr>
+          <w:rFonts w:ascii="Times New Roman" w:hAnsi="Times New Roman" w:cs="Times New Roman"/>
+          <w:color w:val="000000" w:themeColor="text1"/>
+          <w:sz w:val="24"/>
+          <w:szCs w:val="24"/>
+        </w:rPr>
+        <w:t>Region (</w:t>
+      </w:r>
+      <w:r>
+        <w:rPr>
+          <w:rFonts w:ascii="Times New Roman" w:hAnsi="Times New Roman" w:cs="Times New Roman"/>
+          <w:color w:val="000000" w:themeColor="text1"/>
+          <w:sz w:val="24"/>
+          <w:szCs w:val="24"/>
+        </w:rPr>
+        <w:t>6 rows</w:t>
+      </w:r>
+      <w:r>
+        <w:rPr>
+          <w:rFonts w:ascii="Times New Roman" w:hAnsi="Times New Roman" w:cs="Times New Roman"/>
+          <w:color w:val="000000" w:themeColor="text1"/>
+          <w:sz w:val="24"/>
+          <w:szCs w:val="24"/>
+        </w:rPr>
+        <w:t>):</w:t>
+      </w:r>
+      <w:r>
+        <w:rPr>
+          <w:rFonts w:ascii="Times New Roman" w:hAnsi="Times New Roman" w:cs="Times New Roman"/>
+          <w:color w:val="000000" w:themeColor="text1"/>
+          <w:sz w:val="24"/>
+          <w:szCs w:val="24"/>
+        </w:rPr>
+        <w:t xml:space="preserve"> added regions so they can be referenced by Employee and Customer tables</w:t>
+      </w:r>
+    </w:p>
+    <w:p>
+      <w:pPr>
+        <w:pStyle w:val="ListParagraph"/>
+        <w:numPr>
+          <w:ilvl w:val="0"/>
+          <w:numId w:val="1"/>
+        </w:numPr>
+        <w:autoSpaceDE w:val="0"/>
+        <w:autoSpaceDN w:val="0"/>
+        <w:adjustRightInd w:val="0"/>
+        <w:spacing w:after="0" w:line="240" w:lineRule="auto"/>
+        <w:rPr>
+          <w:rFonts w:ascii="Times New Roman" w:hAnsi="Times New Roman" w:cs="Times New Roman"/>
+          <w:color w:val="000000" w:themeColor="text1"/>
+          <w:sz w:val="24"/>
+          <w:szCs w:val="24"/>
+        </w:rPr>
+      </w:pPr>
+      <w:r>
+        <w:rPr>
+          <w:rFonts w:ascii="Times New Roman" w:hAnsi="Times New Roman" w:cs="Times New Roman"/>
+          <w:color w:val="000000" w:themeColor="text1"/>
+          <w:sz w:val="24"/>
+          <w:szCs w:val="24"/>
+        </w:rPr>
+        <w:t>Skill (</w:t>
+      </w:r>
+      <w:r>
+        <w:rPr>
+          <w:rFonts w:ascii="Times New Roman" w:hAnsi="Times New Roman" w:cs="Times New Roman"/>
+          <w:color w:val="000000" w:themeColor="text1"/>
+          <w:sz w:val="24"/>
+          <w:szCs w:val="24"/>
+        </w:rPr>
+        <w:t>23 rows</w:t>
+      </w:r>
+      <w:r>
+        <w:rPr>
+          <w:rFonts w:ascii="Times New Roman" w:hAnsi="Times New Roman" w:cs="Times New Roman"/>
+          <w:color w:val="000000" w:themeColor="text1"/>
+          <w:sz w:val="24"/>
+          <w:szCs w:val="24"/>
+        </w:rPr>
+        <w:t>):</w:t>
+      </w:r>
+      <w:r>
+        <w:rPr>
+          <w:rFonts w:ascii="Times New Roman" w:hAnsi="Times New Roman" w:cs="Times New Roman"/>
+          <w:color w:val="000000" w:themeColor="text1"/>
+          <w:sz w:val="24"/>
+          <w:szCs w:val="24"/>
+        </w:rPr>
+        <w:t xml:space="preserve"> added skills inventory to be referenced by employees and be used in reports</w:t>
+      </w:r>
+      <w:r>
+        <w:rPr>
+          <w:rFonts w:ascii="Times New Roman" w:hAnsi="Times New Roman" w:cs="Times New Roman"/>
+          <w:color w:val="000000" w:themeColor="text1"/>
+          <w:sz w:val="24"/>
+          <w:szCs w:val="24"/>
+        </w:rPr>
+        <w:t xml:space="preserve"> #1 and #2</w:t>
+      </w:r>
+    </w:p>
+    <w:p>
+      <w:pPr>
+        <w:pStyle w:val="ListParagraph"/>
+        <w:numPr>
+          <w:ilvl w:val="0"/>
+          <w:numId w:val="1"/>
+        </w:numPr>
+        <w:autoSpaceDE w:val="0"/>
+        <w:autoSpaceDN w:val="0"/>
+        <w:adjustRightInd w:val="0"/>
+        <w:spacing w:after="0" w:line="240" w:lineRule="auto"/>
+        <w:rPr>
+          <w:rFonts w:ascii="Times New Roman" w:hAnsi="Times New Roman" w:cs="Times New Roman"/>
+          <w:color w:val="000000" w:themeColor="text1"/>
+          <w:sz w:val="24"/>
+          <w:szCs w:val="24"/>
+        </w:rPr>
+      </w:pPr>
+      <w:proofErr w:type="spellStart"/>
+      <w:r>
+        <w:rPr>
+          <w:rFonts w:ascii="Times New Roman" w:hAnsi="Times New Roman" w:cs="Times New Roman"/>
+          <w:color w:val="000000" w:themeColor="text1"/>
+          <w:sz w:val="24"/>
+          <w:szCs w:val="24"/>
+        </w:rPr>
+        <w:t>EmployeeSkill</w:t>
+      </w:r>
+      <w:proofErr w:type="spellEnd"/>
+      <w:r>
+        <w:rPr>
+          <w:rFonts w:ascii="Times New Roman" w:hAnsi="Times New Roman" w:cs="Times New Roman"/>
+          <w:color w:val="000000" w:themeColor="text1"/>
+          <w:sz w:val="24"/>
+          <w:szCs w:val="24"/>
+        </w:rPr>
+        <w:t xml:space="preserve"> (</w:t>
+      </w:r>
+      <w:r>
+        <w:rPr>
+          <w:rFonts w:ascii="Times New Roman" w:hAnsi="Times New Roman" w:cs="Times New Roman"/>
+          <w:color w:val="000000" w:themeColor="text1"/>
+          <w:sz w:val="24"/>
+          <w:szCs w:val="24"/>
+        </w:rPr>
+        <w:t>51 rows</w:t>
+      </w:r>
+      <w:r>
+        <w:rPr>
+          <w:rFonts w:ascii="Times New Roman" w:hAnsi="Times New Roman" w:cs="Times New Roman"/>
+          <w:color w:val="000000" w:themeColor="text1"/>
+          <w:sz w:val="24"/>
+          <w:szCs w:val="24"/>
+        </w:rPr>
+        <w:t>):</w:t>
+      </w:r>
+      <w:r>
+        <w:rPr>
+          <w:rFonts w:ascii="Times New Roman" w:hAnsi="Times New Roman" w:cs="Times New Roman"/>
+          <w:color w:val="000000" w:themeColor="text1"/>
+          <w:sz w:val="24"/>
+          <w:szCs w:val="24"/>
+        </w:rPr>
+        <w:t xml:space="preserve"> added data here to represent what skills each employee has</w:t>
+      </w:r>
+      <w:r>
+        <w:rPr>
+          <w:rFonts w:ascii="Times New Roman" w:hAnsi="Times New Roman" w:cs="Times New Roman"/>
+          <w:color w:val="000000" w:themeColor="text1"/>
+          <w:sz w:val="24"/>
+          <w:szCs w:val="24"/>
+        </w:rPr>
+        <w:t xml:space="preserve"> in order</w:t>
+      </w:r>
+      <w:r>
+        <w:rPr>
+          <w:rFonts w:ascii="Times New Roman" w:hAnsi="Times New Roman" w:cs="Times New Roman"/>
+          <w:color w:val="000000" w:themeColor="text1"/>
+          <w:sz w:val="24"/>
+          <w:szCs w:val="24"/>
+        </w:rPr>
+        <w:t xml:space="preserve"> to be used in report #2</w:t>
+      </w:r>
+    </w:p>
+    <w:p>
+      <w:pPr>
+        <w:pStyle w:val="ListParagraph"/>
+        <w:numPr>
+          <w:ilvl w:val="0"/>
+          <w:numId w:val="1"/>
+        </w:numPr>
+        <w:autoSpaceDE w:val="0"/>
+        <w:autoSpaceDN w:val="0"/>
+        <w:adjustRightInd w:val="0"/>
+        <w:spacing w:after="0" w:line="240" w:lineRule="auto"/>
+        <w:rPr>
+          <w:rFonts w:ascii="Times New Roman" w:hAnsi="Times New Roman" w:cs="Times New Roman"/>
+          <w:color w:val="000000" w:themeColor="text1"/>
+          <w:sz w:val="24"/>
+          <w:szCs w:val="24"/>
+        </w:rPr>
+      </w:pPr>
+      <w:r>
+        <w:rPr>
+          <w:rFonts w:ascii="Times New Roman" w:hAnsi="Times New Roman" w:cs="Times New Roman"/>
+          <w:color w:val="000000" w:themeColor="text1"/>
+          <w:sz w:val="24"/>
+          <w:szCs w:val="24"/>
+        </w:rPr>
+        <w:t>Task (</w:t>
+      </w:r>
+      <w:r>
+        <w:rPr>
+          <w:rFonts w:ascii="Times New Roman" w:hAnsi="Times New Roman" w:cs="Times New Roman"/>
+          <w:color w:val="000000" w:themeColor="text1"/>
+          <w:sz w:val="24"/>
+          <w:szCs w:val="24"/>
+        </w:rPr>
+        <w:t>9 rows</w:t>
+      </w:r>
+      <w:r>
+        <w:rPr>
+          <w:rFonts w:ascii="Times New Roman" w:hAnsi="Times New Roman" w:cs="Times New Roman"/>
+          <w:color w:val="000000" w:themeColor="text1"/>
+          <w:sz w:val="24"/>
+          <w:szCs w:val="24"/>
+        </w:rPr>
+        <w:t>):</w:t>
+      </w:r>
+      <w:r>
+        <w:rPr>
+          <w:rFonts w:ascii="Times New Roman" w:hAnsi="Times New Roman" w:cs="Times New Roman"/>
+          <w:color w:val="000000" w:themeColor="text1"/>
+          <w:sz w:val="24"/>
+          <w:szCs w:val="24"/>
+        </w:rPr>
+        <w:t xml:space="preserve"> add</w:t>
+      </w:r>
+      <w:r>
+        <w:rPr>
+          <w:rFonts w:ascii="Times New Roman" w:hAnsi="Times New Roman" w:cs="Times New Roman"/>
+          <w:color w:val="000000" w:themeColor="text1"/>
+          <w:sz w:val="24"/>
+          <w:szCs w:val="24"/>
+        </w:rPr>
+        <w:t>ed</w:t>
+      </w:r>
+      <w:r>
+        <w:rPr>
+          <w:rFonts w:ascii="Times New Roman" w:hAnsi="Times New Roman" w:cs="Times New Roman"/>
+          <w:color w:val="000000" w:themeColor="text1"/>
+          <w:sz w:val="24"/>
+          <w:szCs w:val="24"/>
+        </w:rPr>
+        <w:t xml:space="preserve"> all general tasks that GCS perform in any projects. These data are used in both reports #1 and #3</w:t>
+      </w:r>
+    </w:p>
+    <w:p>
+      <w:pPr>
+        <w:pStyle w:val="ListParagraph"/>
+        <w:numPr>
+          <w:ilvl w:val="0"/>
+          <w:numId w:val="1"/>
+        </w:numPr>
+        <w:autoSpaceDE w:val="0"/>
+        <w:autoSpaceDN w:val="0"/>
+        <w:adjustRightInd w:val="0"/>
+        <w:spacing w:after="0" w:line="240" w:lineRule="auto"/>
+        <w:rPr>
+          <w:rFonts w:ascii="Times New Roman" w:hAnsi="Times New Roman" w:cs="Times New Roman"/>
+          <w:color w:val="000000" w:themeColor="text1"/>
+          <w:sz w:val="24"/>
+          <w:szCs w:val="24"/>
+        </w:rPr>
+      </w:pPr>
+      <w:r>
+        <w:rPr>
+          <w:rFonts w:ascii="Times New Roman" w:hAnsi="Times New Roman" w:cs="Times New Roman"/>
+          <w:color w:val="000000" w:themeColor="text1"/>
+          <w:sz w:val="24"/>
+          <w:szCs w:val="24"/>
+        </w:rPr>
+        <w:t>Project (</w:t>
+      </w:r>
+      <w:r>
+        <w:rPr>
+          <w:rFonts w:ascii="Times New Roman" w:hAnsi="Times New Roman" w:cs="Times New Roman"/>
+          <w:color w:val="000000" w:themeColor="text1"/>
+          <w:sz w:val="24"/>
+          <w:szCs w:val="24"/>
+        </w:rPr>
+        <w:t>2 rows</w:t>
+      </w:r>
+      <w:r>
+        <w:rPr>
+          <w:rFonts w:ascii="Times New Roman" w:hAnsi="Times New Roman" w:cs="Times New Roman"/>
+          <w:color w:val="000000" w:themeColor="text1"/>
+          <w:sz w:val="24"/>
+          <w:szCs w:val="24"/>
+        </w:rPr>
+        <w:t>):</w:t>
+      </w:r>
+      <w:r>
+        <w:rPr>
+          <w:rFonts w:ascii="Times New Roman" w:hAnsi="Times New Roman" w:cs="Times New Roman"/>
+          <w:color w:val="000000" w:themeColor="text1"/>
+          <w:sz w:val="24"/>
+          <w:szCs w:val="24"/>
+        </w:rPr>
+        <w:t xml:space="preserve"> added 2 different projects </w:t>
+      </w:r>
+      <w:r>
+        <w:rPr>
+          <w:rFonts w:ascii="Times New Roman" w:hAnsi="Times New Roman" w:cs="Times New Roman"/>
+          <w:color w:val="000000" w:themeColor="text1"/>
+          <w:sz w:val="24"/>
+          <w:szCs w:val="24"/>
+        </w:rPr>
+        <w:t xml:space="preserve">to make sure we return data that only relates to </w:t>
+      </w:r>
+      <w:r>
+        <w:rPr>
+          <w:rFonts w:ascii="Times New Roman" w:hAnsi="Times New Roman" w:cs="Times New Roman"/>
+          <w:color w:val="000000" w:themeColor="text1"/>
+          <w:sz w:val="24"/>
+          <w:szCs w:val="24"/>
+        </w:rPr>
+        <w:t>“Sales Management System”</w:t>
+      </w:r>
+      <w:r>
+        <w:rPr>
+          <w:rFonts w:ascii="Times New Roman" w:hAnsi="Times New Roman" w:cs="Times New Roman"/>
+          <w:color w:val="000000" w:themeColor="text1"/>
+          <w:sz w:val="24"/>
+          <w:szCs w:val="24"/>
+        </w:rPr>
+        <w:t xml:space="preserve"> for reports #1 &amp; #3</w:t>
+      </w:r>
+    </w:p>
+    <w:p>
+      <w:pPr>
+        <w:pStyle w:val="ListParagraph"/>
+        <w:numPr>
+          <w:ilvl w:val="0"/>
+          <w:numId w:val="1"/>
+        </w:numPr>
+        <w:autoSpaceDE w:val="0"/>
+        <w:autoSpaceDN w:val="0"/>
+        <w:adjustRightInd w:val="0"/>
+        <w:spacing w:after="0" w:line="240" w:lineRule="auto"/>
+        <w:rPr>
+          <w:rFonts w:ascii="Times New Roman" w:hAnsi="Times New Roman" w:cs="Times New Roman"/>
+          <w:color w:val="000000" w:themeColor="text1"/>
+          <w:sz w:val="24"/>
+          <w:szCs w:val="24"/>
+        </w:rPr>
+      </w:pPr>
+      <w:proofErr w:type="spellStart"/>
+      <w:r>
+        <w:rPr>
+          <w:rFonts w:ascii="Times New Roman" w:hAnsi="Times New Roman" w:cs="Times New Roman"/>
+          <w:color w:val="000000" w:themeColor="text1"/>
+          <w:sz w:val="24"/>
+          <w:szCs w:val="24"/>
+        </w:rPr>
+        <w:t>ProjectSchedule</w:t>
+      </w:r>
+      <w:proofErr w:type="spellEnd"/>
+      <w:r>
+        <w:rPr>
+          <w:rFonts w:ascii="Times New Roman" w:hAnsi="Times New Roman" w:cs="Times New Roman"/>
+          <w:color w:val="000000" w:themeColor="text1"/>
+          <w:sz w:val="24"/>
+          <w:szCs w:val="24"/>
+        </w:rPr>
+        <w:t xml:space="preserve"> (</w:t>
+      </w:r>
+      <w:r>
+        <w:rPr>
+          <w:rFonts w:ascii="Times New Roman" w:hAnsi="Times New Roman" w:cs="Times New Roman"/>
+          <w:color w:val="000000" w:themeColor="text1"/>
+          <w:sz w:val="24"/>
+          <w:szCs w:val="24"/>
+        </w:rPr>
+        <w:t>9 rows</w:t>
+      </w:r>
+      <w:r>
+        <w:rPr>
+          <w:rFonts w:ascii="Times New Roman" w:hAnsi="Times New Roman" w:cs="Times New Roman"/>
+          <w:color w:val="000000" w:themeColor="text1"/>
+          <w:sz w:val="24"/>
+          <w:szCs w:val="24"/>
+        </w:rPr>
+        <w:t>):</w:t>
+      </w:r>
+      <w:r>
+        <w:rPr>
+          <w:rFonts w:ascii="Times New Roman" w:hAnsi="Times New Roman" w:cs="Times New Roman"/>
+          <w:color w:val="000000" w:themeColor="text1"/>
+          <w:sz w:val="24"/>
+          <w:szCs w:val="24"/>
+        </w:rPr>
+        <w:t xml:space="preserve"> added data here to represent what tasks each project has in order to be used in reports #1 and #3</w:t>
+      </w:r>
+    </w:p>
+    <w:p>
+      <w:pPr>
+        <w:pStyle w:val="ListParagraph"/>
+        <w:numPr>
+          <w:ilvl w:val="0"/>
+          <w:numId w:val="1"/>
+        </w:numPr>
+        <w:autoSpaceDE w:val="0"/>
+        <w:autoSpaceDN w:val="0"/>
+        <w:adjustRightInd w:val="0"/>
+        <w:spacing w:after="0" w:line="240" w:lineRule="auto"/>
+        <w:rPr>
+          <w:rFonts w:ascii="Times New Roman" w:hAnsi="Times New Roman" w:cs="Times New Roman"/>
+          <w:color w:val="000000" w:themeColor="text1"/>
+          <w:sz w:val="24"/>
+          <w:szCs w:val="24"/>
+        </w:rPr>
+      </w:pPr>
+      <w:r>
+        <w:rPr>
+          <w:rFonts w:ascii="Times New Roman" w:hAnsi="Times New Roman" w:cs="Times New Roman"/>
+          <w:color w:val="000000" w:themeColor="text1"/>
+          <w:sz w:val="24"/>
+          <w:szCs w:val="24"/>
+        </w:rPr>
+        <w:t>Assignment (</w:t>
+      </w:r>
+      <w:r>
+        <w:rPr>
+          <w:rFonts w:ascii="Times New Roman" w:hAnsi="Times New Roman" w:cs="Times New Roman"/>
+          <w:color w:val="000000" w:themeColor="text1"/>
+          <w:sz w:val="24"/>
+          <w:szCs w:val="24"/>
+        </w:rPr>
+        <w:t>22 rows</w:t>
+      </w:r>
+      <w:r>
+        <w:rPr>
+          <w:rFonts w:ascii="Times New Roman" w:hAnsi="Times New Roman" w:cs="Times New Roman"/>
+          <w:color w:val="000000" w:themeColor="text1"/>
+          <w:sz w:val="24"/>
+          <w:szCs w:val="24"/>
+        </w:rPr>
+        <w:t>):</w:t>
+      </w:r>
+      <w:r>
+        <w:rPr>
+          <w:rFonts w:ascii="Times New Roman" w:hAnsi="Times New Roman" w:cs="Times New Roman"/>
+          <w:color w:val="000000" w:themeColor="text1"/>
+          <w:sz w:val="24"/>
+          <w:szCs w:val="24"/>
+        </w:rPr>
+        <w:t xml:space="preserve"> </w:t>
+      </w:r>
+      <w:r>
+        <w:rPr>
+          <w:rFonts w:ascii="Times New Roman" w:hAnsi="Times New Roman" w:cs="Times New Roman"/>
+          <w:color w:val="000000" w:themeColor="text1"/>
+          <w:sz w:val="24"/>
+          <w:szCs w:val="24"/>
+        </w:rPr>
+        <w:t>added data here to represent assignments needed to be performed for every task for report #1. Also, we use those data in work logs for report #3</w:t>
+      </w:r>
+    </w:p>
+    <w:p>
+      <w:pPr>
+        <w:pStyle w:val="ListParagraph"/>
+        <w:numPr>
+          <w:ilvl w:val="0"/>
+          <w:numId w:val="1"/>
+        </w:numPr>
+        <w:autoSpaceDE w:val="0"/>
+        <w:autoSpaceDN w:val="0"/>
+        <w:adjustRightInd w:val="0"/>
+        <w:spacing w:after="0" w:line="240" w:lineRule="auto"/>
+        <w:rPr>
+          <w:rFonts w:ascii="Times New Roman" w:hAnsi="Times New Roman" w:cs="Times New Roman"/>
+          <w:color w:val="000000" w:themeColor="text1"/>
+          <w:sz w:val="24"/>
+          <w:szCs w:val="24"/>
+        </w:rPr>
+      </w:pPr>
+      <w:proofErr w:type="spellStart"/>
+      <w:r>
+        <w:rPr>
+          <w:rFonts w:ascii="Times New Roman" w:hAnsi="Times New Roman" w:cs="Times New Roman"/>
+          <w:color w:val="000000" w:themeColor="text1"/>
+          <w:sz w:val="24"/>
+          <w:szCs w:val="24"/>
+        </w:rPr>
+        <w:t>WorkLog</w:t>
+      </w:r>
+      <w:proofErr w:type="spellEnd"/>
+      <w:r>
+        <w:rPr>
+          <w:rFonts w:ascii="Times New Roman" w:hAnsi="Times New Roman" w:cs="Times New Roman"/>
+          <w:color w:val="000000" w:themeColor="text1"/>
+          <w:sz w:val="24"/>
+          <w:szCs w:val="24"/>
+        </w:rPr>
+        <w:t xml:space="preserve"> (</w:t>
+      </w:r>
+      <w:r>
+        <w:rPr>
+          <w:rFonts w:ascii="Times New Roman" w:hAnsi="Times New Roman" w:cs="Times New Roman"/>
+          <w:color w:val="000000" w:themeColor="text1"/>
+          <w:sz w:val="24"/>
+          <w:szCs w:val="24"/>
+        </w:rPr>
+        <w:t>27 rows</w:t>
+      </w:r>
+      <w:r>
+        <w:rPr>
+          <w:rFonts w:ascii="Times New Roman" w:hAnsi="Times New Roman" w:cs="Times New Roman"/>
+          <w:color w:val="000000" w:themeColor="text1"/>
+          <w:sz w:val="24"/>
+          <w:szCs w:val="24"/>
+        </w:rPr>
+        <w:t>):</w:t>
+      </w:r>
+      <w:r>
+        <w:rPr>
+          <w:rFonts w:ascii="Times New Roman" w:hAnsi="Times New Roman" w:cs="Times New Roman"/>
+          <w:color w:val="000000" w:themeColor="text1"/>
+          <w:sz w:val="24"/>
+          <w:szCs w:val="24"/>
+        </w:rPr>
+        <w:t xml:space="preserve"> added multiple entries here where each </w:t>
+      </w:r>
+      <w:r>
+        <w:rPr>
+          <w:rFonts w:ascii="Times New Roman" w:hAnsi="Times New Roman" w:cs="Times New Roman"/>
+          <w:color w:val="000000" w:themeColor="text1"/>
+          <w:sz w:val="24"/>
+          <w:szCs w:val="24"/>
+        </w:rPr>
+        <w:t>contains a record of the actual hours worked by employees on a given assignment</w:t>
+      </w:r>
+      <w:r>
+        <w:rPr>
+          <w:rFonts w:ascii="Times New Roman" w:hAnsi="Times New Roman" w:cs="Times New Roman"/>
+          <w:color w:val="000000" w:themeColor="text1"/>
+          <w:sz w:val="24"/>
+          <w:szCs w:val="24"/>
+        </w:rPr>
+        <w:t xml:space="preserve"> to be used in report #3</w:t>
+      </w:r>
+    </w:p>
+    <w:p>
+      <w:pPr>
+        <w:pStyle w:val="ListParagraph"/>
+        <w:numPr>
+          <w:ilvl w:val="0"/>
+          <w:numId w:val="1"/>
+        </w:numPr>
+        <w:autoSpaceDE w:val="0"/>
+        <w:autoSpaceDN w:val="0"/>
+        <w:adjustRightInd w:val="0"/>
+        <w:spacing w:after="0" w:line="240" w:lineRule="auto"/>
+        <w:rPr>
+          <w:rFonts w:ascii="Times New Roman" w:hAnsi="Times New Roman" w:cs="Times New Roman"/>
+          <w:color w:val="000000" w:themeColor="text1"/>
+          <w:sz w:val="24"/>
+          <w:szCs w:val="24"/>
+        </w:rPr>
+      </w:pPr>
+      <w:r>
+        <w:rPr>
+          <w:rFonts w:ascii="Times New Roman" w:hAnsi="Times New Roman" w:cs="Times New Roman"/>
+          <w:color w:val="000000" w:themeColor="text1"/>
+          <w:sz w:val="24"/>
+          <w:szCs w:val="24"/>
+        </w:rPr>
+        <w:t>Bill (</w:t>
+      </w:r>
+      <w:r>
+        <w:rPr>
+          <w:rFonts w:ascii="Times New Roman" w:hAnsi="Times New Roman" w:cs="Times New Roman"/>
+          <w:color w:val="000000" w:themeColor="text1"/>
+          <w:sz w:val="24"/>
+          <w:szCs w:val="24"/>
+        </w:rPr>
+        <w:t>2</w:t>
+      </w:r>
+      <w:r>
+        <w:rPr>
+          <w:rFonts w:ascii="Times New Roman" w:hAnsi="Times New Roman" w:cs="Times New Roman"/>
+          <w:color w:val="000000" w:themeColor="text1"/>
+          <w:sz w:val="24"/>
+          <w:szCs w:val="24"/>
+        </w:rPr>
+        <w:t xml:space="preserve"> row</w:t>
+      </w:r>
+      <w:r>
+        <w:rPr>
+          <w:rFonts w:ascii="Times New Roman" w:hAnsi="Times New Roman" w:cs="Times New Roman"/>
+          <w:color w:val="000000" w:themeColor="text1"/>
+          <w:sz w:val="24"/>
+          <w:szCs w:val="24"/>
+        </w:rPr>
+        <w:t>):</w:t>
+      </w:r>
+      <w:r>
+        <w:rPr>
+          <w:rFonts w:ascii="Times New Roman" w:hAnsi="Times New Roman" w:cs="Times New Roman"/>
+          <w:color w:val="000000" w:themeColor="text1"/>
+          <w:sz w:val="24"/>
+          <w:szCs w:val="24"/>
+        </w:rPr>
+        <w:t xml:space="preserve"> added </w:t>
+      </w:r>
+      <w:r>
+        <w:rPr>
+          <w:rFonts w:ascii="Times New Roman" w:hAnsi="Times New Roman" w:cs="Times New Roman"/>
+          <w:color w:val="000000" w:themeColor="text1"/>
+          <w:sz w:val="24"/>
+          <w:szCs w:val="24"/>
+        </w:rPr>
+        <w:t>2</w:t>
+      </w:r>
+      <w:r>
+        <w:rPr>
+          <w:rFonts w:ascii="Times New Roman" w:hAnsi="Times New Roman" w:cs="Times New Roman"/>
+          <w:color w:val="000000" w:themeColor="text1"/>
+          <w:sz w:val="24"/>
+          <w:szCs w:val="24"/>
+        </w:rPr>
+        <w:t xml:space="preserve"> bill</w:t>
+      </w:r>
+      <w:r>
+        <w:rPr>
+          <w:rFonts w:ascii="Times New Roman" w:hAnsi="Times New Roman" w:cs="Times New Roman"/>
+          <w:color w:val="000000" w:themeColor="text1"/>
+          <w:sz w:val="24"/>
+          <w:szCs w:val="24"/>
+        </w:rPr>
+        <w:t>s. First bill is</w:t>
+      </w:r>
+      <w:r>
+        <w:rPr>
+          <w:rFonts w:ascii="Times New Roman" w:hAnsi="Times New Roman" w:cs="Times New Roman"/>
+          <w:color w:val="000000" w:themeColor="text1"/>
+          <w:sz w:val="24"/>
+          <w:szCs w:val="24"/>
+        </w:rPr>
+        <w:t xml:space="preserve"> for the first 2 weeks of </w:t>
+      </w:r>
+      <w:proofErr w:type="gramStart"/>
+      <w:r>
+        <w:rPr>
+          <w:rFonts w:ascii="Times New Roman" w:hAnsi="Times New Roman" w:cs="Times New Roman"/>
+          <w:color w:val="000000" w:themeColor="text1"/>
+          <w:sz w:val="24"/>
+          <w:szCs w:val="24"/>
+        </w:rPr>
+        <w:t>March,</w:t>
+      </w:r>
+      <w:proofErr w:type="gramEnd"/>
+      <w:r>
+        <w:rPr>
+          <w:rFonts w:ascii="Times New Roman" w:hAnsi="Times New Roman" w:cs="Times New Roman"/>
+          <w:color w:val="000000" w:themeColor="text1"/>
+          <w:sz w:val="24"/>
+          <w:szCs w:val="24"/>
+        </w:rPr>
+        <w:t xml:space="preserve"> 2016 to be referenced by </w:t>
+      </w:r>
+      <w:proofErr w:type="spellStart"/>
+      <w:r>
+        <w:rPr>
+          <w:rFonts w:ascii="Times New Roman" w:hAnsi="Times New Roman" w:cs="Times New Roman"/>
+          <w:color w:val="000000" w:themeColor="text1"/>
+          <w:sz w:val="24"/>
+          <w:szCs w:val="24"/>
+        </w:rPr>
+        <w:t>WorkLog</w:t>
+      </w:r>
+      <w:proofErr w:type="spellEnd"/>
+      <w:r>
+        <w:rPr>
+          <w:rFonts w:ascii="Times New Roman" w:hAnsi="Times New Roman" w:cs="Times New Roman"/>
+          <w:color w:val="000000" w:themeColor="text1"/>
+          <w:sz w:val="24"/>
+          <w:szCs w:val="24"/>
+        </w:rPr>
+        <w:t xml:space="preserve"> table for report #3</w:t>
+      </w:r>
+      <w:r>
+        <w:rPr>
+          <w:rFonts w:ascii="Times New Roman" w:hAnsi="Times New Roman" w:cs="Times New Roman"/>
+          <w:color w:val="000000" w:themeColor="text1"/>
+          <w:sz w:val="24"/>
+          <w:szCs w:val="24"/>
+        </w:rPr>
+        <w:t>.</w:t>
+      </w:r>
+    </w:p>
+    <w:p>
+      <w:pPr>
+        <w:autoSpaceDE w:val="0"/>
+        <w:autoSpaceDN w:val="0"/>
+        <w:adjustRightInd w:val="0"/>
+        <w:spacing w:after="0" w:line="240" w:lineRule="auto"/>
+        <w:rPr>
+          <w:rFonts w:ascii="Times New Roman" w:hAnsi="Times New Roman" w:cs="Times New Roman"/>
+          <w:color w:val="000000" w:themeColor="text1"/>
+          <w:sz w:val="24"/>
+          <w:szCs w:val="24"/>
+        </w:rPr>
+      </w:pPr>
+    </w:p>
+    <w:p>
+      <w:pPr>
+        <w:pBdr>
+          <w:bottom w:val="single" w:sz="4" w:space="1" w:color="auto"/>
+        </w:pBdr>
+        <w:autoSpaceDE w:val="0"/>
+        <w:autoSpaceDN w:val="0"/>
+        <w:adjustRightInd w:val="0"/>
+        <w:spacing w:after="0" w:line="240" w:lineRule="auto"/>
+        <w:rPr>
+          <w:rFonts w:ascii="Times New Roman" w:hAnsi="Times New Roman" w:cs="Times New Roman"/>
+          <w:color w:val="000000" w:themeColor="text1"/>
+          <w:sz w:val="24"/>
+          <w:szCs w:val="24"/>
+        </w:rPr>
+      </w:pPr>
+    </w:p>
+    <w:p>
+      <w:pPr>
+        <w:rPr>
+          <w:rFonts w:ascii="Times New Roman" w:hAnsi="Times New Roman" w:cs="Times New Roman"/>
+          <w:b/>
+          <w:bCs/>
+          <w:color w:val="000000" w:themeColor="text1"/>
+          <w:sz w:val="24"/>
+          <w:szCs w:val="24"/>
+        </w:rPr>
+      </w:pPr>
+      <w:r>
+        <w:rPr>
+          <w:rFonts w:ascii="Times New Roman" w:hAnsi="Times New Roman" w:cs="Times New Roman"/>
+          <w:b/>
+          <w:bCs/>
+          <w:color w:val="000000" w:themeColor="text1"/>
+          <w:sz w:val="24"/>
+          <w:szCs w:val="24"/>
+        </w:rPr>
+        <w:br w:type="page"/>
+      </w:r>
+    </w:p>
+    <w:p>
+      <w:pPr>
+        <w:autoSpaceDE w:val="0"/>
+        <w:autoSpaceDN w:val="0"/>
+        <w:adjustRightInd w:val="0"/>
+        <w:spacing w:after="0" w:line="240" w:lineRule="auto"/>
+        <w:rPr>
+          <w:rFonts w:ascii="Times New Roman" w:hAnsi="Times New Roman" w:cs="Times New Roman"/>
           <w:i/>
           <w:iCs/>
           <w:color w:val="408080"/>
@@ -26,10 +967,20 @@
           <w:sz w:val="24"/>
           <w:szCs w:val="24"/>
         </w:rPr>
-        <w:t>--Report #1: P5.11c</w:t>
-      </w:r>
-      <w:bookmarkStart w:id="0" w:name="_GoBack"/>
-      <w:bookmarkEnd w:id="0"/>
+        <w:lastRenderedPageBreak/>
+        <w:t>--Report #1: P5.11</w:t>
+      </w:r>
+      <w:r>
+        <w:rPr>
+          <w:rFonts w:ascii="Times New Roman" w:hAnsi="Times New Roman" w:cs="Times New Roman"/>
+          <w:i/>
+          <w:iCs/>
+          <w:color w:val="408080"/>
+          <w:sz w:val="24"/>
+          <w:szCs w:val="24"/>
+        </w:rPr>
+        <w:t>C</w:t>
+      </w:r>
     </w:p>
     <w:p>
       <w:pPr>
@@ -1930,7 +2881,7 @@
                     <pic:cNvPicPr/>
                   </pic:nvPicPr>
                   <pic:blipFill>
-                    <a:blip r:embed="rId6">
+                    <a:blip r:embed="rId7">
                       <a:extLst>
                         <a:ext uri="{28A0092B-C50C-407E-A947-70E740481C1C}">
                           <a14:useLocalDpi xmlns:a14="http://schemas.microsoft.com/office/drawing/2010/main" val="0"/>
@@ -2134,34 +3085,7 @@
           <w:sz w:val="24"/>
           <w:szCs w:val="24"/>
         </w:rPr>
-        <w:t>skill.</w:t>
-      </w:r>
-      <w:r>
-        <w:rPr>
-          <w:rFonts w:ascii="Times New Roman" w:hAnsi="Times New Roman" w:cs="Times New Roman"/>
-          <w:color w:val="000000" w:themeColor="text1"/>
-          <w:sz w:val="24"/>
-          <w:szCs w:val="24"/>
-        </w:rPr>
-        <w:t xml:space="preserve"> The screenshot below </w:t>
-      </w:r>
-      <w:r>
-        <w:rPr>
-          <w:rFonts w:ascii="Times New Roman" w:hAnsi="Times New Roman" w:cs="Times New Roman"/>
-          <w:color w:val="000000" w:themeColor="text1"/>
-          <w:sz w:val="24"/>
-          <w:szCs w:val="24"/>
-        </w:rPr>
-        <w:t>shows an example of the Skills Inventory</w:t>
-      </w:r>
-      <w:r>
-        <w:rPr>
-          <w:rFonts w:ascii="Times New Roman" w:hAnsi="Times New Roman" w:cs="Times New Roman"/>
-          <w:color w:val="000000" w:themeColor="text1"/>
-          <w:sz w:val="24"/>
-          <w:szCs w:val="24"/>
-        </w:rPr>
-        <w:t>.</w:t>
+        <w:t>skill. The screenshot below shows an example of the Skills Inventory.</w:t>
       </w:r>
     </w:p>
     <w:p>
@@ -2825,7 +3749,7 @@
                           </pic:cNvPicPr>
                         </pic:nvPicPr>
                         <pic:blipFill>
-                          <a:blip r:embed="rId7">
+                          <a:blip r:embed="rId8">
                             <a:extLst>
                               <a:ext uri="{28A0092B-C50C-407E-A947-70E740481C1C}">
                                 <a14:useLocalDpi xmlns:a14="http://schemas.microsoft.com/office/drawing/2010/main" val="0"/>
@@ -2854,7 +3778,7 @@
                           </pic:cNvPicPr>
                         </pic:nvPicPr>
                         <pic:blipFill>
-                          <a:blip r:embed="rId8">
+                          <a:blip r:embed="rId9">
                             <a:extLst>
                               <a:ext uri="{28A0092B-C50C-407E-A947-70E740481C1C}">
                                 <a14:useLocalDpi xmlns:a14="http://schemas.microsoft.com/office/drawing/2010/main" val="0"/>
@@ -2909,10 +3833,10 @@
                   <o:lock v:ext="edit" aspectratio="t"/>
                 </v:shapetype>
                 <v:shape id="Picture 2" o:spid="_x0000_s1027" type="#_x0000_t75" style="position:absolute;width:76866;height:44577;visibility:visible;mso-wrap-style:square" o:gfxdata="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">
-                  <v:imagedata r:id="rId9" o:title=""/>
+                  <v:imagedata r:id="rId10" o:title=""/>
                 </v:shape>
                 <v:shape id="Picture 5" o:spid="_x0000_s1028" type="#_x0000_t75" style="position:absolute;left:46076;top:5581;width:29457;height:35623;visibility:visible;mso-wrap-style:square" o:gfxdata="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">
-                  <v:imagedata r:id="rId10" o:title=""/>
+                  <v:imagedata r:id="rId11" o:title=""/>
                 </v:shape>
               </v:group>
             </w:pict>
@@ -3205,61 +4129,18 @@
         <w:t xml:space="preserve">Description: </w:t>
       </w:r>
       <w:r>
-        <w:t>Employee work hours are kept in a work log, which contains a record of</w:t>
-      </w:r>
-      <w:r>
-        <w:t xml:space="preserve"> </w:t>
-      </w:r>
-      <w:r>
-        <w:t>the actual hours worked by employees on a given assignment. The</w:t>
-      </w:r>
-      <w:r>
-        <w:t xml:space="preserve"> </w:t>
-      </w:r>
-      <w:r>
-        <w:t>work log is a form that the employee fills out at the end of each week</w:t>
-      </w:r>
-      <w:r>
-        <w:t xml:space="preserve"> </w:t>
-      </w:r>
-      <w:r>
-        <w:t>(Friday) or at the end of each month. The form contains the date, which</w:t>
-      </w:r>
-      <w:r>
-        <w:t xml:space="preserve"> </w:t>
-      </w:r>
-      <w:r>
-        <w:t>is either the current Friday of the month or the last workday of the month</w:t>
-      </w:r>
-      <w:r>
-        <w:t xml:space="preserve"> </w:t>
-      </w:r>
-      <w:r>
-        <w:t>if it does not fall on a Friday. The form also contains the assignment ID,</w:t>
-      </w:r>
-      <w:r>
-        <w:t xml:space="preserve"> </w:t>
-      </w:r>
-      <w:r>
-        <w:t>the total hours worked either that week or up to the end of the month,</w:t>
-      </w:r>
-      <w:r>
-        <w:t xml:space="preserve"> </w:t>
-      </w:r>
-      <w:r>
-        <w:t>and the bill number to which the work-log entry is charged</w:t>
-      </w:r>
-      <w:r>
-        <w:t>.</w:t>
-      </w:r>
-      <w:r>
-        <w:t xml:space="preserve"> </w:t>
-      </w:r>
-      <w:r>
-        <w:t>A sample list of the current work-log entries for the first sample project is shown</w:t>
-      </w:r>
-      <w:r>
-        <w:t xml:space="preserve"> in the screenshot below.</w:t>
+        <w:t xml:space="preserve">Employee work hours are kept in a work log, which </w:t>
+      </w:r>
+      <w:bookmarkStart w:id="1" w:name="_Hlk35555228"/>
+      <w:r>
+        <w:t>contains a record of the actual hours worked by employees on a given assignment</w:t>
+      </w:r>
+      <w:bookmarkEnd w:id="1"/>
+      <w:r>
+        <w:t>. The work log is a form that the employee fills out at the end of each week (Friday) or at the end of each month. The form contains the date, which is either the current Friday of the month or the last workday of the month if it does not fall on a Friday. The form also contains the assignment ID, the total hours worked either that week or up to the end of the month, and the bill number to which the work-log entry is charged.</w:t>
+      </w:r>
+      <w:r>
+        <w:t xml:space="preserve"> A sample list of the current work-log entries for the first sample project is shown in the screenshot below.</w:t>
       </w:r>
     </w:p>
     <w:p>
@@ -4610,7 +5491,7 @@
                     <pic:cNvPicPr/>
                   </pic:nvPicPr>
                   <pic:blipFill>
-                    <a:blip r:embed="rId11">
+                    <a:blip r:embed="rId12">
                       <a:extLst>
                         <a:ext uri="{28A0092B-C50C-407E-A947-70E740481C1C}">
                           <a14:useLocalDpi xmlns:a14="http://schemas.microsoft.com/office/drawing/2010/main" val="0"/>
@@ -4751,6 +5632,127 @@
     </w:p>
   </w:footnote>
 </w:footnotes>
+</file>
+
+<file path=word/numbering.xml><?xml version="1.0" encoding="utf-8"?>
+<w:numbering xmlns:wpc="http://schemas.microsoft.com/office/word/2010/wordprocessingCanvas" xmlns:cx="http://schemas.microsoft.com/office/drawing/2014/chartex" xmlns:cx1="http://schemas.microsoft.com/office/drawing/2015/9/8/chartex" xmlns:cx2="http://schemas.microsoft.com/office/drawing/2015/10/21/chartex" xmlns:cx3="http://schemas.microsoft.com/office/drawing/2016/5/9/chartex" xmlns:cx4="http://schemas.microsoft.com/office/drawing/2016/5/10/chartex" xmlns:cx5="http://schemas.microsoft.com/office/drawing/2016/5/11/chartex" xmlns:cx6="http://schemas.microsoft.com/office/drawing/2016/5/12/chartex" xmlns:cx7="http://schemas.microsoft.com/office/drawing/2016/5/13/chartex" xmlns:cx8="http://schemas.microsoft.com/office/drawing/2016/5/14/chartex" xmlns:mc="http://schemas.openxmlformats.org/markup-compatibility/2006" xmlns:aink="http://schemas.microsoft.com/office/drawing/2016/ink" xmlns:am3d="http://schemas.microsoft.com/office/drawing/2017/model3d" xmlns:o="urn:schemas-microsoft-com:office:office" xmlns:r="http://schemas.openxmlformats.org/officeDocument/2006/relationships" xmlns:m="http://schemas.openxmlformats.org/officeDocument/2006/math" xmlns:v="urn:schemas-microsoft-com:vml" xmlns:wp14="http://schemas.microsoft.com/office/word/2010/wordprocessingDrawing" xmlns:wp="http://schemas.openxmlformats.org/drawingml/2006/wordprocessingDrawing" xmlns:w10="urn:schemas-microsoft-com:office:word" xmlns:w="http://schemas.openxmlformats.org/wordprocessingml/2006/main" xmlns:w14="http://schemas.microsoft.com/office/word/2010/wordml" xmlns:w15="http://schemas.microsoft.com/office/word/2012/wordml" xmlns:w16cid="http://schemas.microsoft.com/office/word/2016/wordml/cid" xmlns:w16se="http://schemas.microsoft.com/office/word/2015/wordml/symex" xmlns:wpg="http://schemas.microsoft.com/office/word/2010/wordprocessingGroup" xmlns:wpi="http://schemas.microsoft.com/office/word/2010/wordprocessingInk" xmlns:wne="http://schemas.microsoft.com/office/word/2006/wordml" xmlns:wps="http://schemas.microsoft.com/office/word/2010/wordprocessingShape" mc:Ignorable="w14 w15 w16se w16cid wp14">
+  <w:abstractNum w:abstractNumId="0" w15:restartNumberingAfterBreak="0">
+    <w:nsid w:val="248965D7"/>
+    <w:multiLevelType w:val="hybridMultilevel"/>
+    <w:tmpl w:val="60DC5628"/>
+    <w:lvl w:ilvl="0" w:tplc="04090001">
+      <w:start w:val="1"/>
+      <w:numFmt w:val="bullet"/>
+      <w:lvlText w:val=""/>
+      <w:lvlJc w:val="left"/>
+      <w:pPr>
+        <w:ind w:left="720" w:hanging="360"/>
+      </w:pPr>
+      <w:rPr>
+        <w:rFonts w:ascii="Symbol" w:hAnsi="Symbol" w:hint="default"/>
+      </w:rPr>
+    </w:lvl>
+    <w:lvl w:ilvl="1" w:tplc="04090003" w:tentative="1">
+      <w:start w:val="1"/>
+      <w:numFmt w:val="bullet"/>
+      <w:lvlText w:val="o"/>
+      <w:lvlJc w:val="left"/>
+      <w:pPr>
+        <w:ind w:left="1440" w:hanging="360"/>
+      </w:pPr>
+      <w:rPr>
+        <w:rFonts w:ascii="Courier New" w:hAnsi="Courier New" w:cs="Courier New" w:hint="default"/>
+      </w:rPr>
+    </w:lvl>
+    <w:lvl w:ilvl="2" w:tplc="04090005" w:tentative="1">
+      <w:start w:val="1"/>
+      <w:numFmt w:val="bullet"/>
+      <w:lvlText w:val=""/>
+      <w:lvlJc w:val="left"/>
+      <w:pPr>
+        <w:ind w:left="2160" w:hanging="360"/>
+      </w:pPr>
+      <w:rPr>
+        <w:rFonts w:ascii="Wingdings" w:hAnsi="Wingdings" w:hint="default"/>
+      </w:rPr>
+    </w:lvl>
+    <w:lvl w:ilvl="3" w:tplc="04090001" w:tentative="1">
+      <w:start w:val="1"/>
+      <w:numFmt w:val="bullet"/>
+      <w:lvlText w:val=""/>
+      <w:lvlJc w:val="left"/>
+      <w:pPr>
+        <w:ind w:left="2880" w:hanging="360"/>
+      </w:pPr>
+      <w:rPr>
+        <w:rFonts w:ascii="Symbol" w:hAnsi="Symbol" w:hint="default"/>
+      </w:rPr>
+    </w:lvl>
+    <w:lvl w:ilvl="4" w:tplc="04090003" w:tentative="1">
+      <w:start w:val="1"/>
+      <w:numFmt w:val="bullet"/>
+      <w:lvlText w:val="o"/>
+      <w:lvlJc w:val="left"/>
+      <w:pPr>
+        <w:ind w:left="3600" w:hanging="360"/>
+      </w:pPr>
+      <w:rPr>
+        <w:rFonts w:ascii="Courier New" w:hAnsi="Courier New" w:cs="Courier New" w:hint="default"/>
+      </w:rPr>
+    </w:lvl>
+    <w:lvl w:ilvl="5" w:tplc="04090005" w:tentative="1">
+      <w:start w:val="1"/>
+      <w:numFmt w:val="bullet"/>
+      <w:lvlText w:val=""/>
+      <w:lvlJc w:val="left"/>
+      <w:pPr>
+        <w:ind w:left="4320" w:hanging="360"/>
+      </w:pPr>
+      <w:rPr>
+        <w:rFonts w:ascii="Wingdings" w:hAnsi="Wingdings" w:hint="default"/>
+      </w:rPr>
+    </w:lvl>
+    <w:lvl w:ilvl="6" w:tplc="04090001" w:tentative="1">
+      <w:start w:val="1"/>
+      <w:numFmt w:val="bullet"/>
+      <w:lvlText w:val=""/>
+      <w:lvlJc w:val="left"/>
+      <w:pPr>
+        <w:ind w:left="5040" w:hanging="360"/>
+      </w:pPr>
+      <w:rPr>
+        <w:rFonts w:ascii="Symbol" w:hAnsi="Symbol" w:hint="default"/>
+      </w:rPr>
+    </w:lvl>
+    <w:lvl w:ilvl="7" w:tplc="04090003" w:tentative="1">
+      <w:start w:val="1"/>
+      <w:numFmt w:val="bullet"/>
+      <w:lvlText w:val="o"/>
+      <w:lvlJc w:val="left"/>
+      <w:pPr>
+        <w:ind w:left="5760" w:hanging="360"/>
+      </w:pPr>
+      <w:rPr>
+        <w:rFonts w:ascii="Courier New" w:hAnsi="Courier New" w:cs="Courier New" w:hint="default"/>
+      </w:rPr>
+    </w:lvl>
+    <w:lvl w:ilvl="8" w:tplc="04090005" w:tentative="1">
+      <w:start w:val="1"/>
+      <w:numFmt w:val="bullet"/>
+      <w:lvlText w:val=""/>
+      <w:lvlJc w:val="left"/>
+      <w:pPr>
+        <w:ind w:left="6480" w:hanging="360"/>
+      </w:pPr>
+      <w:rPr>
+        <w:rFonts w:ascii="Wingdings" w:hAnsi="Wingdings" w:hint="default"/>
+      </w:rPr>
+    </w:lvl>
+  </w:abstractNum>
+  <w:num w:numId="1">
+    <w:abstractNumId w:val="0"/>
+  </w:num>
+</w:numbering>
 </file>
 
 <file path=word/styles.xml><?xml version="1.0" encoding="utf-8"?>
@@ -5232,6 +6234,17 @@
       <w:spacing w:after="0" w:line="240" w:lineRule="auto"/>
     </w:pPr>
   </w:style>
+  <w:style w:type="paragraph" w:styleId="ListParagraph">
+    <w:name w:val="List Paragraph"/>
+    <w:basedOn w:val="Normal"/>
+    <w:uiPriority w:val="34"/>
+    <w:qFormat/>
+    <w:rsid w:val="00B84F0D"/>
+    <w:pPr>
+      <w:ind w:left="720"/>
+      <w:contextualSpacing/>
+    </w:pPr>
+  </w:style>
 </w:styles>
 </file>
 

</xml_diff>